<commit_message>
add ASM program code to commit
</commit_message>
<xml_diff>
--- a/Lab2/ІТ-01_Бригада-6_Лаб2.docx
+++ b/Lab2/ІТ-01_Бригада-6_Лаб2.docx
@@ -2066,6 +2066,96 @@
     </w:p>
     <w:p>
       <w:pPr>
+        <w:rPr>
+          <w:rFonts w:ascii="Times New Roman" w:hAnsi="Times New Roman" w:cs="Times New Roman"/>
+          <w:sz w:val="28"/>
+          <w:lang w:val="uk-UA"/>
+        </w:rPr>
+      </w:pPr>
+      <w:r>
+        <w:rPr>
+          <w:noProof/>
+          <w:lang w:eastAsia="ru-RU"/>
+        </w:rPr>
+        <w:lastRenderedPageBreak/>
+        <w:drawing>
+          <wp:anchor distT="0" distB="0" distL="114300" distR="114300" simplePos="0" relativeHeight="251664384" behindDoc="0" locked="0" layoutInCell="1" allowOverlap="1" wp14:anchorId="74FE7D84" wp14:editId="62222A09">
+            <wp:simplePos x="0" y="0"/>
+            <wp:positionH relativeFrom="page">
+              <wp:align>center</wp:align>
+            </wp:positionH>
+            <wp:positionV relativeFrom="paragraph">
+              <wp:posOffset>-106680</wp:posOffset>
+            </wp:positionV>
+            <wp:extent cx="5494655" cy="9244965"/>
+            <wp:effectExtent l="0" t="0" r="0" b="0"/>
+            <wp:wrapNone/>
+            <wp:docPr id="3" name="Рисунок 3" descr="C:\Users\ghg\Downloads\carbon (20).png"/>
+            <wp:cNvGraphicFramePr>
+              <a:graphicFrameLocks xmlns:a="http://schemas.openxmlformats.org/drawingml/2006/main" noChangeAspect="1"/>
+            </wp:cNvGraphicFramePr>
+            <a:graphic xmlns:a="http://schemas.openxmlformats.org/drawingml/2006/main">
+              <a:graphicData uri="http://schemas.openxmlformats.org/drawingml/2006/picture">
+                <pic:pic xmlns:pic="http://schemas.openxmlformats.org/drawingml/2006/picture">
+                  <pic:nvPicPr>
+                    <pic:cNvPr id="0" name="Picture 2" descr="C:\Users\ghg\Downloads\carbon (20).png"/>
+                    <pic:cNvPicPr>
+                      <a:picLocks noChangeAspect="1" noChangeArrowheads="1"/>
+                    </pic:cNvPicPr>
+                  </pic:nvPicPr>
+                  <pic:blipFill>
+                    <a:blip r:embed="rId9" cstate="print">
+                      <a:extLst>
+                        <a:ext uri="{28A0092B-C50C-407E-A947-70E740481C1C}">
+                          <a14:useLocalDpi xmlns:a14="http://schemas.microsoft.com/office/drawing/2010/main" val="0"/>
+                        </a:ext>
+                      </a:extLst>
+                    </a:blip>
+                    <a:srcRect/>
+                    <a:stretch>
+                      <a:fillRect/>
+                    </a:stretch>
+                  </pic:blipFill>
+                  <pic:spPr bwMode="auto">
+                    <a:xfrm>
+                      <a:off x="0" y="0"/>
+                      <a:ext cx="5494655" cy="9244965"/>
+                    </a:xfrm>
+                    <a:prstGeom prst="rect">
+                      <a:avLst/>
+                    </a:prstGeom>
+                    <a:ln>
+                      <a:noFill/>
+                    </a:ln>
+                    <a:effectLst>
+                      <a:softEdge rad="112500"/>
+                    </a:effectLst>
+                  </pic:spPr>
+                </pic:pic>
+              </a:graphicData>
+            </a:graphic>
+            <wp14:sizeRelH relativeFrom="page">
+              <wp14:pctWidth>0</wp14:pctWidth>
+            </wp14:sizeRelH>
+            <wp14:sizeRelV relativeFrom="page">
+              <wp14:pctHeight>0</wp14:pctHeight>
+            </wp14:sizeRelV>
+          </wp:anchor>
+        </w:drawing>
+      </w:r>
+      <w:r>
+        <w:rPr>
+          <w:rFonts w:ascii="Times New Roman" w:hAnsi="Times New Roman" w:cs="Times New Roman"/>
+          <w:sz w:val="28"/>
+          <w:lang w:val="uk-UA"/>
+        </w:rPr>
+        <w:br w:type="page"/>
+      </w:r>
+      <w:bookmarkStart w:id="2" w:name="_GoBack"/>
+      <w:bookmarkEnd w:id="2"/>
+    </w:p>
+    <w:p>
+      <w:pPr>
         <w:spacing w:line="360" w:lineRule="auto"/>
         <w:ind w:firstLine="284"/>
         <w:rPr>
@@ -2104,7 +2194,7 @@
                     <pic:cNvPicPr/>
                   </pic:nvPicPr>
                   <pic:blipFill rotWithShape="1">
-                    <a:blip r:embed="rId9"/>
+                    <a:blip r:embed="rId10"/>
                     <a:srcRect l="385" b="1528"/>
                     <a:stretch/>
                   </pic:blipFill>
@@ -2359,8 +2449,18 @@
           <w:sz w:val="28"/>
           <w:lang w:val="uk-UA"/>
         </w:rPr>
-        <w:t xml:space="preserve"> Mode</w:t>
-      </w:r>
+        <w:t xml:space="preserve"> </w:t>
+      </w:r>
+      <w:proofErr w:type="spellStart"/>
+      <w:r>
+        <w:rPr>
+          <w:rFonts w:ascii="Times New Roman" w:hAnsi="Times New Roman" w:cs="Times New Roman"/>
+          <w:sz w:val="28"/>
+          <w:lang w:val="uk-UA"/>
+        </w:rPr>
+        <w:t>Mode</w:t>
+      </w:r>
+      <w:proofErr w:type="spellEnd"/>
       <w:r>
         <w:rPr>
           <w:rFonts w:ascii="Times New Roman" w:hAnsi="Times New Roman" w:cs="Times New Roman"/>
@@ -2369,8 +2469,6 @@
         </w:rPr>
         <w:t>.</w:t>
       </w:r>
-      <w:bookmarkStart w:id="2" w:name="_GoBack"/>
-      <w:bookmarkEnd w:id="2"/>
     </w:p>
     <w:sectPr>
       <w:pgSz w:w="11906" w:h="16838"/>

</xml_diff>